<commit_message>
Criei e terminei Ex002 remake
</commit_message>
<xml_diff>
--- a/Aprendendo JavaScript.docx
+++ b/Aprendendo JavaScript.docx
@@ -271,7 +271,23 @@
           <w:sz w:val="24"/>
           <w:szCs w:val="24"/>
         </w:rPr>
-        <w:t xml:space="preserve">. E, praticamente todos os comandos precisam ser escritos 2 vezes, uma que indica a abertura do comando (&lt;P&gt;, por exemplo) e uma que indica o fechamento dele (&lt;/P&gt;, por exemplo). Para o comando que indica o fechamento é necessário colocar uma </w:t>
+        <w:t xml:space="preserve">. E, praticamente todos os comandos precisam ser escritos 2 vezes, uma que indica a abertura do </w:t>
+      </w:r>
+      <w:r>
+        <w:rPr>
+          <w:rFonts w:ascii="Times New Roman" w:hAnsi="Times New Roman" w:cs="Times New Roman"/>
+          <w:sz w:val="24"/>
+          <w:szCs w:val="24"/>
+        </w:rPr>
+        <w:t>comando</w:t>
+      </w:r>
+      <w:r>
+        <w:rPr>
+          <w:rFonts w:ascii="Times New Roman" w:hAnsi="Times New Roman" w:cs="Times New Roman"/>
+          <w:sz w:val="24"/>
+          <w:szCs w:val="24"/>
+        </w:rPr>
+        <w:t xml:space="preserve"> (&lt;P&gt;, por exemplo) e uma que indica o fechamento dele (&lt;/P&gt;, por exemplo). Para o comando que indica o fechamento é necessário colocar uma </w:t>
       </w:r>
       <w:r>
         <w:rPr>
@@ -717,8 +733,20 @@
           <w:sz w:val="24"/>
           <w:szCs w:val="24"/>
         </w:rPr>
-        <w:t>H2: ..</w:t>
-      </w:r>
+        <w:t>H2:</w:t>
+      </w:r>
+      <w:proofErr w:type="gramStart"/>
+      <w:r>
+        <w:rPr>
+          <w:rFonts w:ascii="Times New Roman" w:hAnsi="Times New Roman" w:cs="Times New Roman"/>
+          <w:b/>
+          <w:bCs/>
+          <w:sz w:val="24"/>
+          <w:szCs w:val="24"/>
+        </w:rPr>
+        <w:t xml:space="preserve"> ..</w:t>
+      </w:r>
+      <w:proofErr w:type="gramEnd"/>
     </w:p>
     <w:p>
       <w:pPr>
@@ -744,8 +772,20 @@
           <w:sz w:val="24"/>
           <w:szCs w:val="24"/>
         </w:rPr>
-        <w:t>H3: ..</w:t>
-      </w:r>
+        <w:t>H3:</w:t>
+      </w:r>
+      <w:proofErr w:type="gramStart"/>
+      <w:r>
+        <w:rPr>
+          <w:rFonts w:ascii="Times New Roman" w:hAnsi="Times New Roman" w:cs="Times New Roman"/>
+          <w:b/>
+          <w:bCs/>
+          <w:sz w:val="24"/>
+          <w:szCs w:val="24"/>
+        </w:rPr>
+        <w:t xml:space="preserve"> ..</w:t>
+      </w:r>
+      <w:proofErr w:type="gramEnd"/>
     </w:p>
     <w:p>
       <w:pPr>
@@ -771,8 +811,20 @@
           <w:sz w:val="24"/>
           <w:szCs w:val="24"/>
         </w:rPr>
-        <w:t>H4: ..</w:t>
-      </w:r>
+        <w:t>H4:</w:t>
+      </w:r>
+      <w:proofErr w:type="gramStart"/>
+      <w:r>
+        <w:rPr>
+          <w:rFonts w:ascii="Times New Roman" w:hAnsi="Times New Roman" w:cs="Times New Roman"/>
+          <w:b/>
+          <w:bCs/>
+          <w:sz w:val="24"/>
+          <w:szCs w:val="24"/>
+        </w:rPr>
+        <w:t xml:space="preserve"> ..</w:t>
+      </w:r>
+      <w:proofErr w:type="gramEnd"/>
     </w:p>
     <w:p>
       <w:pPr>
@@ -1874,7 +1926,29 @@
           <w:sz w:val="24"/>
           <w:szCs w:val="24"/>
         </w:rPr>
-        <w:t>- Width:</w:t>
+        <w:t xml:space="preserve">- </w:t>
+      </w:r>
+      <w:proofErr w:type="spellStart"/>
+      <w:r>
+        <w:rPr>
+          <w:rFonts w:ascii="Times New Roman" w:hAnsi="Times New Roman" w:cs="Times New Roman"/>
+          <w:b/>
+          <w:bCs/>
+          <w:sz w:val="24"/>
+          <w:szCs w:val="24"/>
+        </w:rPr>
+        <w:t>Width</w:t>
+      </w:r>
+      <w:proofErr w:type="spellEnd"/>
+      <w:r>
+        <w:rPr>
+          <w:rFonts w:ascii="Times New Roman" w:hAnsi="Times New Roman" w:cs="Times New Roman"/>
+          <w:b/>
+          <w:bCs/>
+          <w:sz w:val="24"/>
+          <w:szCs w:val="24"/>
+        </w:rPr>
+        <w:t>:</w:t>
       </w:r>
       <w:r>
         <w:rPr>
@@ -1898,89 +1972,169 @@
           <w:sz w:val="24"/>
           <w:szCs w:val="24"/>
         </w:rPr>
-        <w:t>de inputs por pixels. Coloca o valor depois dos dois pontos e “px” depois do valor.</w:t>
-      </w:r>
-    </w:p>
-    <w:p>
-      <w:pPr>
-        <w:spacing w:line="276" w:lineRule="auto"/>
-        <w:jc w:val="both"/>
-        <w:rPr>
-          <w:rFonts w:ascii="Times New Roman" w:hAnsi="Times New Roman" w:cs="Times New Roman"/>
-          <w:b/>
-          <w:bCs/>
-          <w:sz w:val="24"/>
-          <w:szCs w:val="24"/>
-        </w:rPr>
-      </w:pPr>
-    </w:p>
-    <w:p>
-      <w:pPr>
-        <w:spacing w:line="276" w:lineRule="auto"/>
-        <w:jc w:val="both"/>
-        <w:rPr>
-          <w:rFonts w:ascii="Times New Roman" w:hAnsi="Times New Roman" w:cs="Times New Roman"/>
-          <w:sz w:val="24"/>
-          <w:szCs w:val="24"/>
-        </w:rPr>
-      </w:pPr>
-      <w:r>
-        <w:rPr>
-          <w:rFonts w:ascii="Times New Roman" w:hAnsi="Times New Roman" w:cs="Times New Roman"/>
-          <w:b/>
-          <w:bCs/>
-          <w:sz w:val="24"/>
-          <w:szCs w:val="24"/>
-        </w:rPr>
-        <w:t>- Height:</w:t>
-      </w:r>
-      <w:r>
-        <w:rPr>
-          <w:rFonts w:ascii="Times New Roman" w:hAnsi="Times New Roman" w:cs="Times New Roman"/>
-          <w:sz w:val="24"/>
-          <w:szCs w:val="24"/>
-        </w:rPr>
-        <w:t xml:space="preserve"> Define a largura de i</w:t>
-      </w:r>
-      <w:r>
-        <w:rPr>
-          <w:rFonts w:ascii="Times New Roman" w:hAnsi="Times New Roman" w:cs="Times New Roman"/>
-          <w:sz w:val="24"/>
-          <w:szCs w:val="24"/>
-        </w:rPr>
-        <w:t>mputs por pixels.</w:t>
-      </w:r>
-    </w:p>
-    <w:p>
-      <w:pPr>
-        <w:spacing w:line="276" w:lineRule="auto"/>
-        <w:jc w:val="both"/>
-        <w:rPr>
-          <w:rFonts w:ascii="Times New Roman" w:hAnsi="Times New Roman" w:cs="Times New Roman"/>
-          <w:sz w:val="24"/>
-          <w:szCs w:val="24"/>
-        </w:rPr>
-      </w:pPr>
-    </w:p>
-    <w:p>
-      <w:pPr>
-        <w:spacing w:line="276" w:lineRule="auto"/>
-        <w:jc w:val="both"/>
-        <w:rPr>
-          <w:rFonts w:ascii="Times New Roman" w:hAnsi="Times New Roman" w:cs="Times New Roman"/>
-          <w:sz w:val="24"/>
-          <w:szCs w:val="24"/>
-        </w:rPr>
-      </w:pPr>
-      <w:r>
-        <w:rPr>
-          <w:rFonts w:ascii="Times New Roman" w:hAnsi="Times New Roman" w:cs="Times New Roman"/>
-          <w:b/>
-          <w:bCs/>
-          <w:sz w:val="24"/>
-          <w:szCs w:val="24"/>
-        </w:rPr>
-        <w:t>- Line-height:</w:t>
+        <w:t>de inputs por pixels. Coloca o valor depois dos dois pontos e “</w:t>
+      </w:r>
+      <w:proofErr w:type="spellStart"/>
+      <w:r>
+        <w:rPr>
+          <w:rFonts w:ascii="Times New Roman" w:hAnsi="Times New Roman" w:cs="Times New Roman"/>
+          <w:sz w:val="24"/>
+          <w:szCs w:val="24"/>
+        </w:rPr>
+        <w:t>px</w:t>
+      </w:r>
+      <w:proofErr w:type="spellEnd"/>
+      <w:r>
+        <w:rPr>
+          <w:rFonts w:ascii="Times New Roman" w:hAnsi="Times New Roman" w:cs="Times New Roman"/>
+          <w:sz w:val="24"/>
+          <w:szCs w:val="24"/>
+        </w:rPr>
+        <w:t>” depois do valor.</w:t>
+      </w:r>
+    </w:p>
+    <w:p>
+      <w:pPr>
+        <w:spacing w:line="276" w:lineRule="auto"/>
+        <w:jc w:val="both"/>
+        <w:rPr>
+          <w:rFonts w:ascii="Times New Roman" w:hAnsi="Times New Roman" w:cs="Times New Roman"/>
+          <w:b/>
+          <w:bCs/>
+          <w:sz w:val="24"/>
+          <w:szCs w:val="24"/>
+        </w:rPr>
+      </w:pPr>
+    </w:p>
+    <w:p>
+      <w:pPr>
+        <w:spacing w:line="276" w:lineRule="auto"/>
+        <w:jc w:val="both"/>
+        <w:rPr>
+          <w:rFonts w:ascii="Times New Roman" w:hAnsi="Times New Roman" w:cs="Times New Roman"/>
+          <w:sz w:val="24"/>
+          <w:szCs w:val="24"/>
+        </w:rPr>
+      </w:pPr>
+      <w:r>
+        <w:rPr>
+          <w:rFonts w:ascii="Times New Roman" w:hAnsi="Times New Roman" w:cs="Times New Roman"/>
+          <w:b/>
+          <w:bCs/>
+          <w:sz w:val="24"/>
+          <w:szCs w:val="24"/>
+        </w:rPr>
+        <w:t xml:space="preserve">- </w:t>
+      </w:r>
+      <w:proofErr w:type="spellStart"/>
+      <w:r>
+        <w:rPr>
+          <w:rFonts w:ascii="Times New Roman" w:hAnsi="Times New Roman" w:cs="Times New Roman"/>
+          <w:b/>
+          <w:bCs/>
+          <w:sz w:val="24"/>
+          <w:szCs w:val="24"/>
+        </w:rPr>
+        <w:t>Height</w:t>
+      </w:r>
+      <w:proofErr w:type="spellEnd"/>
+      <w:r>
+        <w:rPr>
+          <w:rFonts w:ascii="Times New Roman" w:hAnsi="Times New Roman" w:cs="Times New Roman"/>
+          <w:b/>
+          <w:bCs/>
+          <w:sz w:val="24"/>
+          <w:szCs w:val="24"/>
+        </w:rPr>
+        <w:t>:</w:t>
+      </w:r>
+      <w:r>
+        <w:rPr>
+          <w:rFonts w:ascii="Times New Roman" w:hAnsi="Times New Roman" w:cs="Times New Roman"/>
+          <w:sz w:val="24"/>
+          <w:szCs w:val="24"/>
+        </w:rPr>
+        <w:t xml:space="preserve"> Define a largura de </w:t>
+      </w:r>
+      <w:proofErr w:type="spellStart"/>
+      <w:r>
+        <w:rPr>
+          <w:rFonts w:ascii="Times New Roman" w:hAnsi="Times New Roman" w:cs="Times New Roman"/>
+          <w:sz w:val="24"/>
+          <w:szCs w:val="24"/>
+        </w:rPr>
+        <w:t>i</w:t>
+      </w:r>
+      <w:r>
+        <w:rPr>
+          <w:rFonts w:ascii="Times New Roman" w:hAnsi="Times New Roman" w:cs="Times New Roman"/>
+          <w:sz w:val="24"/>
+          <w:szCs w:val="24"/>
+        </w:rPr>
+        <w:t>mputs</w:t>
+      </w:r>
+      <w:proofErr w:type="spellEnd"/>
+      <w:r>
+        <w:rPr>
+          <w:rFonts w:ascii="Times New Roman" w:hAnsi="Times New Roman" w:cs="Times New Roman"/>
+          <w:sz w:val="24"/>
+          <w:szCs w:val="24"/>
+        </w:rPr>
+        <w:t xml:space="preserve"> por pixels.</w:t>
+      </w:r>
+    </w:p>
+    <w:p>
+      <w:pPr>
+        <w:spacing w:line="276" w:lineRule="auto"/>
+        <w:jc w:val="both"/>
+        <w:rPr>
+          <w:rFonts w:ascii="Times New Roman" w:hAnsi="Times New Roman" w:cs="Times New Roman"/>
+          <w:sz w:val="24"/>
+          <w:szCs w:val="24"/>
+        </w:rPr>
+      </w:pPr>
+    </w:p>
+    <w:p>
+      <w:pPr>
+        <w:spacing w:line="276" w:lineRule="auto"/>
+        <w:jc w:val="both"/>
+        <w:rPr>
+          <w:rFonts w:ascii="Times New Roman" w:hAnsi="Times New Roman" w:cs="Times New Roman"/>
+          <w:sz w:val="24"/>
+          <w:szCs w:val="24"/>
+        </w:rPr>
+      </w:pPr>
+      <w:r>
+        <w:rPr>
+          <w:rFonts w:ascii="Times New Roman" w:hAnsi="Times New Roman" w:cs="Times New Roman"/>
+          <w:b/>
+          <w:bCs/>
+          <w:sz w:val="24"/>
+          <w:szCs w:val="24"/>
+        </w:rPr>
+        <w:t xml:space="preserve">- </w:t>
+      </w:r>
+      <w:proofErr w:type="spellStart"/>
+      <w:r>
+        <w:rPr>
+          <w:rFonts w:ascii="Times New Roman" w:hAnsi="Times New Roman" w:cs="Times New Roman"/>
+          <w:b/>
+          <w:bCs/>
+          <w:sz w:val="24"/>
+          <w:szCs w:val="24"/>
+        </w:rPr>
+        <w:t>Line-height</w:t>
+      </w:r>
+      <w:proofErr w:type="spellEnd"/>
+      <w:r>
+        <w:rPr>
+          <w:rFonts w:ascii="Times New Roman" w:hAnsi="Times New Roman" w:cs="Times New Roman"/>
+          <w:b/>
+          <w:bCs/>
+          <w:sz w:val="24"/>
+          <w:szCs w:val="24"/>
+        </w:rPr>
+        <w:t>:</w:t>
       </w:r>
       <w:r>
         <w:rPr>
@@ -2052,49 +2206,147 @@
           <w:sz w:val="24"/>
           <w:szCs w:val="24"/>
         </w:rPr>
-        <w:t xml:space="preserve"> Text-align:</w:t>
-      </w:r>
-      <w:r>
-        <w:rPr>
-          <w:rFonts w:ascii="Times New Roman" w:hAnsi="Times New Roman" w:cs="Times New Roman"/>
-          <w:sz w:val="24"/>
-          <w:szCs w:val="24"/>
-        </w:rPr>
-        <w:t xml:space="preserve"> Define o alinhamento de um texto. Center, end, left, right...</w:t>
-      </w:r>
-    </w:p>
-    <w:p>
-      <w:pPr>
-        <w:spacing w:line="276" w:lineRule="auto"/>
-        <w:jc w:val="both"/>
-        <w:rPr>
-          <w:rFonts w:ascii="Times New Roman" w:hAnsi="Times New Roman" w:cs="Times New Roman"/>
-          <w:b/>
-          <w:bCs/>
-          <w:sz w:val="24"/>
-          <w:szCs w:val="24"/>
-        </w:rPr>
-      </w:pPr>
-    </w:p>
-    <w:p>
-      <w:pPr>
-        <w:spacing w:line="276" w:lineRule="auto"/>
-        <w:jc w:val="both"/>
-        <w:rPr>
-          <w:rFonts w:ascii="Times New Roman" w:hAnsi="Times New Roman" w:cs="Times New Roman"/>
-          <w:sz w:val="24"/>
-          <w:szCs w:val="24"/>
-        </w:rPr>
-      </w:pPr>
-      <w:r>
-        <w:rPr>
-          <w:rFonts w:ascii="Times New Roman" w:hAnsi="Times New Roman" w:cs="Times New Roman"/>
-          <w:b/>
-          <w:bCs/>
-          <w:sz w:val="24"/>
-          <w:szCs w:val="24"/>
-        </w:rPr>
-        <w:t>-Margin:</w:t>
+        <w:t xml:space="preserve"> </w:t>
+      </w:r>
+      <w:proofErr w:type="spellStart"/>
+      <w:r>
+        <w:rPr>
+          <w:rFonts w:ascii="Times New Roman" w:hAnsi="Times New Roman" w:cs="Times New Roman"/>
+          <w:b/>
+          <w:bCs/>
+          <w:sz w:val="24"/>
+          <w:szCs w:val="24"/>
+        </w:rPr>
+        <w:t>Text-align</w:t>
+      </w:r>
+      <w:proofErr w:type="spellEnd"/>
+      <w:r>
+        <w:rPr>
+          <w:rFonts w:ascii="Times New Roman" w:hAnsi="Times New Roman" w:cs="Times New Roman"/>
+          <w:b/>
+          <w:bCs/>
+          <w:sz w:val="24"/>
+          <w:szCs w:val="24"/>
+        </w:rPr>
+        <w:t>:</w:t>
+      </w:r>
+      <w:r>
+        <w:rPr>
+          <w:rFonts w:ascii="Times New Roman" w:hAnsi="Times New Roman" w:cs="Times New Roman"/>
+          <w:sz w:val="24"/>
+          <w:szCs w:val="24"/>
+        </w:rPr>
+        <w:t xml:space="preserve"> Define o alinhamento de um texto. Center, </w:t>
+      </w:r>
+      <w:proofErr w:type="spellStart"/>
+      <w:r>
+        <w:rPr>
+          <w:rFonts w:ascii="Times New Roman" w:hAnsi="Times New Roman" w:cs="Times New Roman"/>
+          <w:sz w:val="24"/>
+          <w:szCs w:val="24"/>
+        </w:rPr>
+        <w:t>end</w:t>
+      </w:r>
+      <w:proofErr w:type="spellEnd"/>
+      <w:r>
+        <w:rPr>
+          <w:rFonts w:ascii="Times New Roman" w:hAnsi="Times New Roman" w:cs="Times New Roman"/>
+          <w:sz w:val="24"/>
+          <w:szCs w:val="24"/>
+        </w:rPr>
+        <w:t xml:space="preserve">, </w:t>
+      </w:r>
+      <w:proofErr w:type="spellStart"/>
+      <w:r>
+        <w:rPr>
+          <w:rFonts w:ascii="Times New Roman" w:hAnsi="Times New Roman" w:cs="Times New Roman"/>
+          <w:sz w:val="24"/>
+          <w:szCs w:val="24"/>
+        </w:rPr>
+        <w:t>left</w:t>
+      </w:r>
+      <w:proofErr w:type="spellEnd"/>
+      <w:r>
+        <w:rPr>
+          <w:rFonts w:ascii="Times New Roman" w:hAnsi="Times New Roman" w:cs="Times New Roman"/>
+          <w:sz w:val="24"/>
+          <w:szCs w:val="24"/>
+        </w:rPr>
+        <w:t xml:space="preserve">, </w:t>
+      </w:r>
+      <w:proofErr w:type="spellStart"/>
+      <w:r>
+        <w:rPr>
+          <w:rFonts w:ascii="Times New Roman" w:hAnsi="Times New Roman" w:cs="Times New Roman"/>
+          <w:sz w:val="24"/>
+          <w:szCs w:val="24"/>
+        </w:rPr>
+        <w:t>right</w:t>
+      </w:r>
+      <w:proofErr w:type="spellEnd"/>
+      <w:r>
+        <w:rPr>
+          <w:rFonts w:ascii="Times New Roman" w:hAnsi="Times New Roman" w:cs="Times New Roman"/>
+          <w:sz w:val="24"/>
+          <w:szCs w:val="24"/>
+        </w:rPr>
+        <w:t>...</w:t>
+      </w:r>
+    </w:p>
+    <w:p>
+      <w:pPr>
+        <w:spacing w:line="276" w:lineRule="auto"/>
+        <w:jc w:val="both"/>
+        <w:rPr>
+          <w:rFonts w:ascii="Times New Roman" w:hAnsi="Times New Roman" w:cs="Times New Roman"/>
+          <w:b/>
+          <w:bCs/>
+          <w:sz w:val="24"/>
+          <w:szCs w:val="24"/>
+        </w:rPr>
+      </w:pPr>
+    </w:p>
+    <w:p>
+      <w:pPr>
+        <w:spacing w:line="276" w:lineRule="auto"/>
+        <w:jc w:val="both"/>
+        <w:rPr>
+          <w:rFonts w:ascii="Times New Roman" w:hAnsi="Times New Roman" w:cs="Times New Roman"/>
+          <w:sz w:val="24"/>
+          <w:szCs w:val="24"/>
+        </w:rPr>
+      </w:pPr>
+      <w:r>
+        <w:rPr>
+          <w:rFonts w:ascii="Times New Roman" w:hAnsi="Times New Roman" w:cs="Times New Roman"/>
+          <w:b/>
+          <w:bCs/>
+          <w:sz w:val="24"/>
+          <w:szCs w:val="24"/>
+        </w:rPr>
+        <w:t>-</w:t>
+      </w:r>
+      <w:proofErr w:type="spellStart"/>
+      <w:r>
+        <w:rPr>
+          <w:rFonts w:ascii="Times New Roman" w:hAnsi="Times New Roman" w:cs="Times New Roman"/>
+          <w:b/>
+          <w:bCs/>
+          <w:sz w:val="24"/>
+          <w:szCs w:val="24"/>
+        </w:rPr>
+        <w:t>Margin</w:t>
+      </w:r>
+      <w:proofErr w:type="spellEnd"/>
+      <w:r>
+        <w:rPr>
+          <w:rFonts w:ascii="Times New Roman" w:hAnsi="Times New Roman" w:cs="Times New Roman"/>
+          <w:b/>
+          <w:bCs/>
+          <w:sz w:val="24"/>
+          <w:szCs w:val="24"/>
+        </w:rPr>
+        <w:t>:</w:t>
       </w:r>
       <w:r>
         <w:rPr>
@@ -2242,7 +2494,25 @@
           <w:sz w:val="24"/>
           <w:szCs w:val="24"/>
         </w:rPr>
-        <w:t>Para criar um programa apenas JS sem o html, basta colocar a extensão “.js” no arquivo.</w:t>
+        <w:t>Para criar um programa apenas JS sem o html, basta colocar a extensão “.</w:t>
+      </w:r>
+      <w:proofErr w:type="spellStart"/>
+      <w:r>
+        <w:rPr>
+          <w:rFonts w:ascii="Times New Roman" w:hAnsi="Times New Roman" w:cs="Times New Roman"/>
+          <w:sz w:val="24"/>
+          <w:szCs w:val="24"/>
+        </w:rPr>
+        <w:t>js</w:t>
+      </w:r>
+      <w:proofErr w:type="spellEnd"/>
+      <w:r>
+        <w:rPr>
+          <w:rFonts w:ascii="Times New Roman" w:hAnsi="Times New Roman" w:cs="Times New Roman"/>
+          <w:sz w:val="24"/>
+          <w:szCs w:val="24"/>
+        </w:rPr>
+        <w:t>” no arquivo.</w:t>
       </w:r>
       <w:r>
         <w:rPr>
@@ -4760,7 +5030,25 @@
           <w:sz w:val="24"/>
           <w:szCs w:val="24"/>
         </w:rPr>
-        <w:t xml:space="preserve"> (tem esse nome por causa dos point floats, ou, pontos, que separa o número inteiro das casas decimais dos números</w:t>
+        <w:t xml:space="preserve"> (tem esse nome </w:t>
+      </w:r>
+      <w:proofErr w:type="gramStart"/>
+      <w:r>
+        <w:rPr>
+          <w:rFonts w:ascii="Times New Roman" w:hAnsi="Times New Roman" w:cs="Times New Roman"/>
+          <w:sz w:val="24"/>
+          <w:szCs w:val="24"/>
+        </w:rPr>
+        <w:t>por causa dos point</w:t>
+      </w:r>
+      <w:proofErr w:type="gramEnd"/>
+      <w:r>
+        <w:rPr>
+          <w:rFonts w:ascii="Times New Roman" w:hAnsi="Times New Roman" w:cs="Times New Roman"/>
+          <w:sz w:val="24"/>
+          <w:szCs w:val="24"/>
+        </w:rPr>
+        <w:t xml:space="preserve"> floats, ou, pontos, que separa o número inteiro das casas decimais dos números</w:t>
       </w:r>
       <w:r>
         <w:rPr>
@@ -7036,7 +7324,25 @@
           <w:szCs w:val="24"/>
         </w:rPr>
         <w:lastRenderedPageBreak/>
-        <w:t>exibir o novo valor da variável precisa mandar ele exibir dnv, porém, pode colocar os sinais antes variável. Dessa forma, o valor mostrado será o resultado da operação.</w:t>
+        <w:t xml:space="preserve">exibir o novo valor da variável precisa mandar ele exibir </w:t>
+      </w:r>
+      <w:proofErr w:type="spellStart"/>
+      <w:r>
+        <w:rPr>
+          <w:rFonts w:ascii="Times New Roman" w:hAnsi="Times New Roman" w:cs="Times New Roman"/>
+          <w:sz w:val="24"/>
+          <w:szCs w:val="24"/>
+        </w:rPr>
+        <w:t>dnv</w:t>
+      </w:r>
+      <w:proofErr w:type="spellEnd"/>
+      <w:r>
+        <w:rPr>
+          <w:rFonts w:ascii="Times New Roman" w:hAnsi="Times New Roman" w:cs="Times New Roman"/>
+          <w:sz w:val="24"/>
+          <w:szCs w:val="24"/>
+        </w:rPr>
+        <w:t>, porém, pode colocar os sinais antes variável. Dessa forma, o valor mostrado será o resultado da operação.</w:t>
       </w:r>
       <w:r>
         <w:rPr>
@@ -7726,6 +8032,7 @@
           <w:szCs w:val="24"/>
         </w:rPr>
       </w:pPr>
+      <w:proofErr w:type="gramStart"/>
       <w:r>
         <w:rPr>
           <w:rFonts w:ascii="Times New Roman" w:hAnsi="Times New Roman" w:cs="Times New Roman"/>
@@ -7747,6 +8054,7 @@
         </w:rPr>
         <w:t>:</w:t>
       </w:r>
+      <w:proofErr w:type="gramEnd"/>
       <w:r>
         <w:rPr>
           <w:rFonts w:ascii="Times New Roman" w:hAnsi="Times New Roman" w:cs="Times New Roman"/>
@@ -7777,7 +8085,25 @@
           <w:sz w:val="24"/>
           <w:szCs w:val="24"/>
         </w:rPr>
-        <w:t xml:space="preserve"> ou uma expressão que seja true ou false. Ex: !true: false, pois uma coisa que não é verdadeira é falsa. </w:t>
+        <w:t xml:space="preserve"> ou uma expressão que seja true ou false. Ex: !true: false, </w:t>
+      </w:r>
+      <w:proofErr w:type="gramStart"/>
+      <w:r>
+        <w:rPr>
+          <w:rFonts w:ascii="Times New Roman" w:hAnsi="Times New Roman" w:cs="Times New Roman"/>
+          <w:sz w:val="24"/>
+          <w:szCs w:val="24"/>
+        </w:rPr>
+        <w:t>pois</w:t>
+      </w:r>
+      <w:proofErr w:type="gramEnd"/>
+      <w:r>
+        <w:rPr>
+          <w:rFonts w:ascii="Times New Roman" w:hAnsi="Times New Roman" w:cs="Times New Roman"/>
+          <w:sz w:val="24"/>
+          <w:szCs w:val="24"/>
+        </w:rPr>
+        <w:t xml:space="preserve"> uma coisa que não é verdadeira é falsa. </w:t>
       </w:r>
       <w:r>
         <w:rPr>
@@ -8032,7 +8358,25 @@
           <w:sz w:val="24"/>
           <w:szCs w:val="24"/>
         </w:rPr>
-        <w:t>ão é primeiro o NÃO, depois o E</w:t>
+        <w:t xml:space="preserve">ão é </w:t>
+      </w:r>
+      <w:proofErr w:type="gramStart"/>
+      <w:r>
+        <w:rPr>
+          <w:rFonts w:ascii="Times New Roman" w:hAnsi="Times New Roman" w:cs="Times New Roman"/>
+          <w:sz w:val="24"/>
+          <w:szCs w:val="24"/>
+        </w:rPr>
+        <w:t>primeiro</w:t>
+      </w:r>
+      <w:proofErr w:type="gramEnd"/>
+      <w:r>
+        <w:rPr>
+          <w:rFonts w:ascii="Times New Roman" w:hAnsi="Times New Roman" w:cs="Times New Roman"/>
+          <w:sz w:val="24"/>
+          <w:szCs w:val="24"/>
+        </w:rPr>
+        <w:t xml:space="preserve"> o NÃO, depois o E</w:t>
       </w:r>
       <w:r>
         <w:rPr>
@@ -10224,7 +10568,29 @@
           <w:sz w:val="24"/>
           <w:szCs w:val="24"/>
         </w:rPr>
-        <w:t xml:space="preserve">- if </w:t>
+        <w:t xml:space="preserve">- </w:t>
+      </w:r>
+      <w:proofErr w:type="gramStart"/>
+      <w:r>
+        <w:rPr>
+          <w:rFonts w:ascii="Times New Roman" w:hAnsi="Times New Roman" w:cs="Times New Roman"/>
+          <w:b/>
+          <w:bCs/>
+          <w:sz w:val="24"/>
+          <w:szCs w:val="24"/>
+        </w:rPr>
+        <w:t>if</w:t>
+      </w:r>
+      <w:proofErr w:type="gramEnd"/>
+      <w:r>
+        <w:rPr>
+          <w:rFonts w:ascii="Times New Roman" w:hAnsi="Times New Roman" w:cs="Times New Roman"/>
+          <w:b/>
+          <w:bCs/>
+          <w:sz w:val="24"/>
+          <w:szCs w:val="24"/>
+        </w:rPr>
+        <w:t xml:space="preserve"> </w:t>
       </w:r>
       <w:r>
         <w:rPr>

</xml_diff>

<commit_message>
Alterei estilos de exercícios antigos
</commit_message>
<xml_diff>
--- a/Aprendendo JavaScript.docx
+++ b/Aprendendo JavaScript.docx
@@ -2726,7 +2726,39 @@
           <w:sz w:val="24"/>
           <w:szCs w:val="24"/>
         </w:rPr>
-        <w:t xml:space="preserve"> É o comando que quando colocado na área BODY do HTML, abre uma área onde se faz a programação em JS, é a área de interação da página com o cliente, onde você coloca comandos que permitem o usuário interagir.</w:t>
+        <w:t xml:space="preserve"> É </w:t>
+      </w:r>
+      <w:r>
+        <w:rPr>
+          <w:rFonts w:ascii="Times New Roman" w:hAnsi="Times New Roman" w:cs="Times New Roman"/>
+          <w:sz w:val="24"/>
+          <w:szCs w:val="24"/>
+        </w:rPr>
+        <w:t xml:space="preserve">a tag </w:t>
+      </w:r>
+      <w:r>
+        <w:rPr>
+          <w:rFonts w:ascii="Times New Roman" w:hAnsi="Times New Roman" w:cs="Times New Roman"/>
+          <w:sz w:val="24"/>
+          <w:szCs w:val="24"/>
+        </w:rPr>
+        <w:t>que quando colocad</w:t>
+      </w:r>
+      <w:r>
+        <w:rPr>
+          <w:rFonts w:ascii="Times New Roman" w:hAnsi="Times New Roman" w:cs="Times New Roman"/>
+          <w:sz w:val="24"/>
+          <w:szCs w:val="24"/>
+        </w:rPr>
+        <w:t>a</w:t>
+      </w:r>
+      <w:r>
+        <w:rPr>
+          <w:rFonts w:ascii="Times New Roman" w:hAnsi="Times New Roman" w:cs="Times New Roman"/>
+          <w:sz w:val="24"/>
+          <w:szCs w:val="24"/>
+        </w:rPr>
+        <w:t xml:space="preserve"> na área BODY do HTML, abre uma área onde se faz a programação em JS, é a área de interação da página com o cliente, onde você coloca comandos que permitem o usuário interagir.</w:t>
       </w:r>
       <w:r>
         <w:rPr>

</xml_diff>

<commit_message>
Ex 11 e atualizei word
Alterei o local das condições compostas no word e comecei o código do ex 11
</commit_message>
<xml_diff>
--- a/Aprendendo JavaScript.docx
+++ b/Aprendendo JavaScript.docx
@@ -10686,35 +10686,154 @@
           <w:szCs w:val="24"/>
         </w:rPr>
       </w:pPr>
-      <w:r>
-        <w:rPr>
-          <w:rFonts w:ascii="Times New Roman" w:hAnsi="Times New Roman" w:cs="Times New Roman"/>
-          <w:b/>
-          <w:bCs/>
-          <w:sz w:val="24"/>
-          <w:szCs w:val="24"/>
-        </w:rPr>
-        <w:t>- Else</w:t>
-      </w:r>
-      <w:r>
-        <w:rPr>
-          <w:rFonts w:ascii="Times New Roman" w:hAnsi="Times New Roman" w:cs="Times New Roman"/>
-          <w:b/>
-          <w:bCs/>
-          <w:sz w:val="24"/>
-          <w:szCs w:val="24"/>
-        </w:rPr>
-        <w:t xml:space="preserve"> </w:t>
-      </w:r>
-      <w:r>
-        <w:rPr>
-          <w:rFonts w:ascii="Times New Roman" w:hAnsi="Times New Roman" w:cs="Times New Roman"/>
-          <w:b/>
-          <w:bCs/>
-          <w:sz w:val="24"/>
-          <w:szCs w:val="24"/>
-        </w:rPr>
-        <w:t>{}:</w:t>
+    </w:p>
+    <w:p>
+      <w:pPr>
+        <w:spacing w:line="276" w:lineRule="auto"/>
+        <w:jc w:val="both"/>
+        <w:rPr>
+          <w:rFonts w:ascii="Times New Roman" w:hAnsi="Times New Roman" w:cs="Times New Roman"/>
+          <w:b/>
+          <w:bCs/>
+          <w:sz w:val="24"/>
+          <w:szCs w:val="24"/>
+        </w:rPr>
+      </w:pPr>
+      <w:r>
+        <w:rPr>
+          <w:rFonts w:ascii="Times New Roman" w:hAnsi="Times New Roman" w:cs="Times New Roman"/>
+          <w:b/>
+          <w:bCs/>
+          <w:sz w:val="24"/>
+          <w:szCs w:val="24"/>
+        </w:rPr>
+        <w:t>Condições compostas e aninhadas:</w:t>
+      </w:r>
+    </w:p>
+    <w:p>
+      <w:pPr>
+        <w:pStyle w:val="Corpodetexto"/>
+      </w:pPr>
+      <w:r>
+        <w:t>As condições aninhadas se tratam basicamente de várias condições dentro de outras condições, formando como se fosse um ninho. Por exemplo, se eu clicar num botão, ele muda o escrito, se eu continuar com o mouse apertado ele muda o botão para a cor azul, se não ele muda para vermelho.</w:t>
+      </w:r>
+    </w:p>
+    <w:p>
+      <w:pPr>
+        <w:spacing w:line="276" w:lineRule="auto"/>
+        <w:jc w:val="both"/>
+        <w:rPr>
+          <w:rFonts w:ascii="Times New Roman" w:hAnsi="Times New Roman" w:cs="Times New Roman"/>
+          <w:sz w:val="24"/>
+          <w:szCs w:val="24"/>
+        </w:rPr>
+      </w:pPr>
+      <w:r>
+        <w:rPr>
+          <w:rFonts w:ascii="Times New Roman" w:hAnsi="Times New Roman" w:cs="Times New Roman"/>
+          <w:b/>
+          <w:bCs/>
+          <w:sz w:val="24"/>
+          <w:szCs w:val="24"/>
+        </w:rPr>
+        <w:t>- El</w:t>
+      </w:r>
+      <w:r>
+        <w:rPr>
+          <w:rFonts w:ascii="Times New Roman" w:hAnsi="Times New Roman" w:cs="Times New Roman"/>
+          <w:b/>
+          <w:bCs/>
+          <w:sz w:val="24"/>
+          <w:szCs w:val="24"/>
+        </w:rPr>
+        <w:t xml:space="preserve">se </w:t>
+      </w:r>
+      <w:r>
+        <w:rPr>
+          <w:rFonts w:ascii="Times New Roman" w:hAnsi="Times New Roman" w:cs="Times New Roman"/>
+          <w:b/>
+          <w:bCs/>
+          <w:sz w:val="24"/>
+          <w:szCs w:val="24"/>
+        </w:rPr>
+        <w:t>if</w:t>
+      </w:r>
+      <w:r>
+        <w:rPr>
+          <w:rFonts w:ascii="Times New Roman" w:hAnsi="Times New Roman" w:cs="Times New Roman"/>
+          <w:b/>
+          <w:bCs/>
+          <w:sz w:val="24"/>
+          <w:szCs w:val="24"/>
+        </w:rPr>
+        <w:t xml:space="preserve"> (Condição){}:</w:t>
+      </w:r>
+      <w:r>
+        <w:rPr>
+          <w:rFonts w:ascii="Times New Roman" w:hAnsi="Times New Roman" w:cs="Times New Roman"/>
+          <w:sz w:val="24"/>
+          <w:szCs w:val="24"/>
+        </w:rPr>
+        <w:t xml:space="preserve"> Comando colocado abaixo do if quando existem mais de 2 opções/caminhos a serem seguidos. Depois do if e </w:t>
+      </w:r>
+      <w:r>
+        <w:rPr>
+          <w:rFonts w:ascii="Times New Roman" w:hAnsi="Times New Roman" w:cs="Times New Roman"/>
+          <w:i/>
+          <w:iCs/>
+          <w:sz w:val="24"/>
+          <w:szCs w:val="24"/>
+        </w:rPr>
+        <w:t>antes</w:t>
+      </w:r>
+      <w:r>
+        <w:rPr>
+          <w:rFonts w:ascii="Times New Roman" w:hAnsi="Times New Roman" w:cs="Times New Roman"/>
+          <w:sz w:val="24"/>
+          <w:szCs w:val="24"/>
+        </w:rPr>
+        <w:t xml:space="preserve"> do </w:t>
+      </w:r>
+      <w:proofErr w:type="spellStart"/>
+      <w:r>
+        <w:rPr>
+          <w:rFonts w:ascii="Times New Roman" w:hAnsi="Times New Roman" w:cs="Times New Roman"/>
+          <w:i/>
+          <w:iCs/>
+          <w:sz w:val="24"/>
+          <w:szCs w:val="24"/>
+        </w:rPr>
+        <w:t>else</w:t>
+      </w:r>
+      <w:proofErr w:type="spellEnd"/>
+      <w:r>
+        <w:rPr>
+          <w:rFonts w:ascii="Times New Roman" w:hAnsi="Times New Roman" w:cs="Times New Roman"/>
+          <w:sz w:val="24"/>
+          <w:szCs w:val="24"/>
+        </w:rPr>
+        <w:t>.</w:t>
+      </w:r>
+    </w:p>
+    <w:p>
+      <w:pPr>
+        <w:spacing w:line="276" w:lineRule="auto"/>
+        <w:jc w:val="both"/>
+        <w:rPr>
+          <w:rFonts w:ascii="Times New Roman" w:hAnsi="Times New Roman" w:cs="Times New Roman"/>
+          <w:sz w:val="24"/>
+          <w:szCs w:val="24"/>
+        </w:rPr>
+      </w:pPr>
+      <w:r>
+        <w:rPr>
+          <w:rFonts w:ascii="Times New Roman" w:hAnsi="Times New Roman" w:cs="Times New Roman"/>
+          <w:b/>
+          <w:bCs/>
+          <w:sz w:val="24"/>
+          <w:szCs w:val="24"/>
+        </w:rPr>
+        <w:t>- Else {}:</w:t>
       </w:r>
       <w:r>
         <w:rPr>
@@ -10748,140 +10867,10 @@
         <w:jc w:val="both"/>
         <w:rPr>
           <w:rFonts w:ascii="Times New Roman" w:hAnsi="Times New Roman" w:cs="Times New Roman"/>
-          <w:b/>
-          <w:bCs/>
-          <w:sz w:val="24"/>
-          <w:szCs w:val="24"/>
-        </w:rPr>
-      </w:pPr>
-    </w:p>
-    <w:p>
-      <w:pPr>
-        <w:spacing w:line="276" w:lineRule="auto"/>
-        <w:jc w:val="both"/>
-        <w:rPr>
-          <w:rFonts w:ascii="Times New Roman" w:hAnsi="Times New Roman" w:cs="Times New Roman"/>
-          <w:b/>
-          <w:bCs/>
-          <w:sz w:val="24"/>
-          <w:szCs w:val="24"/>
-        </w:rPr>
-      </w:pPr>
-      <w:r>
-        <w:rPr>
-          <w:rFonts w:ascii="Times New Roman" w:hAnsi="Times New Roman" w:cs="Times New Roman"/>
-          <w:b/>
-          <w:bCs/>
-          <w:sz w:val="24"/>
-          <w:szCs w:val="24"/>
-        </w:rPr>
-        <w:t>Condições compostas e aninhadas:</w:t>
-      </w:r>
-    </w:p>
-    <w:p>
-      <w:pPr>
-        <w:pStyle w:val="Corpodetexto"/>
-      </w:pPr>
-      <w:r>
-        <w:t>As condições aninhadas se tratam basicamente de várias condições dentro de outras condições, formando como se fosse um ninho. Por exemplo, se eu clicar num botão, ele muda o escrito, se eu continuar com o mouse apertado ele muda o botão para a cor azul, se não ele muda para vermelho.</w:t>
-      </w:r>
-    </w:p>
-    <w:p>
-      <w:pPr>
-        <w:spacing w:line="276" w:lineRule="auto"/>
-        <w:jc w:val="both"/>
-        <w:rPr>
-          <w:rFonts w:ascii="Times New Roman" w:hAnsi="Times New Roman" w:cs="Times New Roman"/>
-          <w:sz w:val="24"/>
-          <w:szCs w:val="24"/>
-        </w:rPr>
-      </w:pPr>
-      <w:r>
-        <w:rPr>
-          <w:rFonts w:ascii="Times New Roman" w:hAnsi="Times New Roman" w:cs="Times New Roman"/>
-          <w:b/>
-          <w:bCs/>
-          <w:sz w:val="24"/>
-          <w:szCs w:val="24"/>
-        </w:rPr>
-        <w:t>- El</w:t>
-      </w:r>
-      <w:r>
-        <w:rPr>
-          <w:rFonts w:ascii="Times New Roman" w:hAnsi="Times New Roman" w:cs="Times New Roman"/>
-          <w:b/>
-          <w:bCs/>
-          <w:sz w:val="24"/>
-          <w:szCs w:val="24"/>
-        </w:rPr>
-        <w:t xml:space="preserve">se </w:t>
-      </w:r>
-      <w:r>
-        <w:rPr>
-          <w:rFonts w:ascii="Times New Roman" w:hAnsi="Times New Roman" w:cs="Times New Roman"/>
-          <w:b/>
-          <w:bCs/>
-          <w:sz w:val="24"/>
-          <w:szCs w:val="24"/>
-        </w:rPr>
-        <w:t>if</w:t>
-      </w:r>
-      <w:r>
-        <w:rPr>
-          <w:rFonts w:ascii="Times New Roman" w:hAnsi="Times New Roman" w:cs="Times New Roman"/>
-          <w:b/>
-          <w:bCs/>
-          <w:sz w:val="24"/>
-          <w:szCs w:val="24"/>
-        </w:rPr>
-        <w:t xml:space="preserve"> (Condição){}:</w:t>
-      </w:r>
-      <w:r>
-        <w:rPr>
-          <w:rFonts w:ascii="Times New Roman" w:hAnsi="Times New Roman" w:cs="Times New Roman"/>
-          <w:sz w:val="24"/>
-          <w:szCs w:val="24"/>
-        </w:rPr>
-        <w:t xml:space="preserve"> Comando colocado abaixo do if quando existem mais de 2 opções/caminhos a serem seguidos. Depois do if e </w:t>
-      </w:r>
-      <w:r>
-        <w:rPr>
-          <w:rFonts w:ascii="Times New Roman" w:hAnsi="Times New Roman" w:cs="Times New Roman"/>
-          <w:i/>
-          <w:iCs/>
-          <w:sz w:val="24"/>
-          <w:szCs w:val="24"/>
-        </w:rPr>
-        <w:t>antes</w:t>
-      </w:r>
-      <w:r>
-        <w:rPr>
-          <w:rFonts w:ascii="Times New Roman" w:hAnsi="Times New Roman" w:cs="Times New Roman"/>
-          <w:sz w:val="24"/>
-          <w:szCs w:val="24"/>
-        </w:rPr>
-        <w:t xml:space="preserve"> do </w:t>
-      </w:r>
-      <w:proofErr w:type="spellStart"/>
-      <w:r>
-        <w:rPr>
-          <w:rFonts w:ascii="Times New Roman" w:hAnsi="Times New Roman" w:cs="Times New Roman"/>
-          <w:i/>
-          <w:iCs/>
-          <w:sz w:val="24"/>
-          <w:szCs w:val="24"/>
-        </w:rPr>
-        <w:t>else</w:t>
-      </w:r>
-      <w:proofErr w:type="spellEnd"/>
-      <w:r>
-        <w:rPr>
-          <w:rFonts w:ascii="Times New Roman" w:hAnsi="Times New Roman" w:cs="Times New Roman"/>
-          <w:sz w:val="24"/>
-          <w:szCs w:val="24"/>
-        </w:rPr>
-        <w:t>.</w:t>
-      </w:r>
+          <w:sz w:val="24"/>
+          <w:szCs w:val="24"/>
+        </w:rPr>
+      </w:pPr>
     </w:p>
     <w:sectPr>
       <w:pgSz w:w="11906" w:h="16838"/>

</xml_diff>

<commit_message>
Criei o ex 13 e adicionei tópico no word
Criei mais um exercício de programação em condições no js e criei um novo tópico no word para falar justamente desse tópico. O tópico e exercício criados são para falar sobre o switch, ou condições multiplas.
</commit_message>
<xml_diff>
--- a/Aprendendo JavaScript.docx
+++ b/Aprendendo JavaScript.docx
@@ -10860,6 +10860,619 @@
         </w:rPr>
         <w:t>. Condição composta</w:t>
       </w:r>
+    </w:p>
+    <w:p>
+      <w:pPr>
+        <w:spacing w:line="276" w:lineRule="auto"/>
+        <w:jc w:val="both"/>
+        <w:rPr>
+          <w:rFonts w:ascii="Times New Roman" w:hAnsi="Times New Roman" w:cs="Times New Roman"/>
+          <w:sz w:val="24"/>
+          <w:szCs w:val="24"/>
+        </w:rPr>
+      </w:pPr>
+    </w:p>
+    <w:p>
+      <w:pPr>
+        <w:spacing w:line="276" w:lineRule="auto"/>
+        <w:jc w:val="both"/>
+        <w:rPr>
+          <w:rFonts w:ascii="Times New Roman" w:hAnsi="Times New Roman" w:cs="Times New Roman"/>
+          <w:b/>
+          <w:bCs/>
+          <w:sz w:val="24"/>
+          <w:szCs w:val="24"/>
+        </w:rPr>
+      </w:pPr>
+      <w:r>
+        <w:rPr>
+          <w:rFonts w:ascii="Times New Roman" w:hAnsi="Times New Roman" w:cs="Times New Roman"/>
+          <w:b/>
+          <w:bCs/>
+          <w:sz w:val="24"/>
+          <w:szCs w:val="24"/>
+        </w:rPr>
+        <w:t xml:space="preserve">Condições </w:t>
+      </w:r>
+      <w:proofErr w:type="spellStart"/>
+      <w:r>
+        <w:rPr>
+          <w:rFonts w:ascii="Times New Roman" w:hAnsi="Times New Roman" w:cs="Times New Roman"/>
+          <w:b/>
+          <w:bCs/>
+          <w:sz w:val="24"/>
+          <w:szCs w:val="24"/>
+        </w:rPr>
+        <w:t>Multiplas</w:t>
+      </w:r>
+      <w:proofErr w:type="spellEnd"/>
+      <w:r>
+        <w:rPr>
+          <w:rFonts w:ascii="Times New Roman" w:hAnsi="Times New Roman" w:cs="Times New Roman"/>
+          <w:b/>
+          <w:bCs/>
+          <w:sz w:val="24"/>
+          <w:szCs w:val="24"/>
+        </w:rPr>
+        <w:t>:</w:t>
+      </w:r>
+    </w:p>
+    <w:p>
+      <w:pPr>
+        <w:pStyle w:val="Corpodetexto"/>
+      </w:pPr>
+      <w:r>
+        <w:t>Usada para valores fixos, super utilizada. Não serve muito para intervalo de valores.</w:t>
+      </w:r>
+    </w:p>
+    <w:p>
+      <w:pPr>
+        <w:pStyle w:val="Corpodetexto"/>
+      </w:pPr>
+      <w:r>
+        <w:t xml:space="preserve">Tem a possibilidade, além do sim e não, </w:t>
+      </w:r>
+      <w:proofErr w:type="gramStart"/>
+      <w:r>
+        <w:t>Muito</w:t>
+      </w:r>
+      <w:proofErr w:type="gramEnd"/>
+      <w:r>
+        <w:t xml:space="preserve"> útil para situações pontuais e específicas, analisando diversos pontos e </w:t>
+      </w:r>
+      <w:proofErr w:type="spellStart"/>
+      <w:r>
+        <w:t>convergendo</w:t>
+      </w:r>
+      <w:proofErr w:type="spellEnd"/>
+      <w:r>
+        <w:t xml:space="preserve"> eles a um único novamente.</w:t>
+      </w:r>
+    </w:p>
+    <w:p>
+      <w:pPr>
+        <w:spacing w:line="276" w:lineRule="auto"/>
+        <w:jc w:val="both"/>
+        <w:rPr>
+          <w:rFonts w:ascii="Times New Roman" w:hAnsi="Times New Roman" w:cs="Times New Roman"/>
+          <w:sz w:val="24"/>
+          <w:szCs w:val="24"/>
+        </w:rPr>
+      </w:pPr>
+      <w:r>
+        <w:rPr>
+          <w:rFonts w:ascii="Times New Roman" w:hAnsi="Times New Roman" w:cs="Times New Roman"/>
+          <w:b/>
+          <w:bCs/>
+          <w:sz w:val="24"/>
+          <w:szCs w:val="24"/>
+        </w:rPr>
+        <w:t xml:space="preserve">- </w:t>
+      </w:r>
+      <w:proofErr w:type="gramStart"/>
+      <w:r>
+        <w:rPr>
+          <w:rFonts w:ascii="Times New Roman" w:hAnsi="Times New Roman" w:cs="Times New Roman"/>
+          <w:b/>
+          <w:bCs/>
+          <w:sz w:val="24"/>
+          <w:szCs w:val="24"/>
+        </w:rPr>
+        <w:t>switch</w:t>
+      </w:r>
+      <w:proofErr w:type="gramEnd"/>
+      <w:r>
+        <w:rPr>
+          <w:rFonts w:ascii="Times New Roman" w:hAnsi="Times New Roman" w:cs="Times New Roman"/>
+          <w:b/>
+          <w:bCs/>
+          <w:sz w:val="24"/>
+          <w:szCs w:val="24"/>
+        </w:rPr>
+        <w:t xml:space="preserve"> (expressão){}:</w:t>
+      </w:r>
+      <w:r>
+        <w:rPr>
+          <w:rFonts w:ascii="Times New Roman" w:hAnsi="Times New Roman" w:cs="Times New Roman"/>
+          <w:sz w:val="24"/>
+          <w:szCs w:val="24"/>
+        </w:rPr>
+        <w:t xml:space="preserve"> </w:t>
+      </w:r>
+    </w:p>
+    <w:p>
+      <w:pPr>
+        <w:spacing w:line="276" w:lineRule="auto"/>
+        <w:jc w:val="both"/>
+        <w:rPr>
+          <w:rFonts w:ascii="Times New Roman" w:hAnsi="Times New Roman" w:cs="Times New Roman"/>
+          <w:sz w:val="24"/>
+          <w:szCs w:val="24"/>
+        </w:rPr>
+      </w:pPr>
+      <w:r>
+        <w:rPr>
+          <w:rFonts w:ascii="Times New Roman" w:hAnsi="Times New Roman" w:cs="Times New Roman"/>
+          <w:sz w:val="24"/>
+          <w:szCs w:val="24"/>
+        </w:rPr>
+        <w:tab/>
+      </w:r>
+      <w:r>
+        <w:rPr>
+          <w:rFonts w:ascii="Times New Roman" w:hAnsi="Times New Roman" w:cs="Times New Roman"/>
+          <w:b/>
+          <w:bCs/>
+          <w:sz w:val="24"/>
+          <w:szCs w:val="24"/>
+        </w:rPr>
+        <w:t xml:space="preserve">- </w:t>
+      </w:r>
+      <w:proofErr w:type="gramStart"/>
+      <w:r>
+        <w:rPr>
+          <w:rFonts w:ascii="Times New Roman" w:hAnsi="Times New Roman" w:cs="Times New Roman"/>
+          <w:b/>
+          <w:bCs/>
+          <w:sz w:val="24"/>
+          <w:szCs w:val="24"/>
+        </w:rPr>
+        <w:t>case</w:t>
+      </w:r>
+      <w:proofErr w:type="gramEnd"/>
+      <w:r>
+        <w:rPr>
+          <w:rFonts w:ascii="Times New Roman" w:hAnsi="Times New Roman" w:cs="Times New Roman"/>
+          <w:b/>
+          <w:bCs/>
+          <w:sz w:val="24"/>
+          <w:szCs w:val="24"/>
+        </w:rPr>
+        <w:t xml:space="preserve"> </w:t>
+      </w:r>
+      <w:r>
+        <w:rPr>
+          <w:rFonts w:ascii="Times New Roman" w:hAnsi="Times New Roman" w:cs="Times New Roman"/>
+          <w:sz w:val="24"/>
+          <w:szCs w:val="24"/>
+        </w:rPr>
+        <w:t>valor 1</w:t>
+      </w:r>
+      <w:r>
+        <w:rPr>
+          <w:rFonts w:ascii="Times New Roman" w:hAnsi="Times New Roman" w:cs="Times New Roman"/>
+          <w:b/>
+          <w:bCs/>
+          <w:sz w:val="24"/>
+          <w:szCs w:val="24"/>
+        </w:rPr>
+        <w:t>:</w:t>
+      </w:r>
+      <w:r>
+        <w:rPr>
+          <w:rFonts w:ascii="Times New Roman" w:hAnsi="Times New Roman" w:cs="Times New Roman"/>
+          <w:sz w:val="24"/>
+          <w:szCs w:val="24"/>
+        </w:rPr>
+        <w:t xml:space="preserve"> </w:t>
+      </w:r>
+    </w:p>
+    <w:p>
+      <w:pPr>
+        <w:spacing w:line="276" w:lineRule="auto"/>
+        <w:jc w:val="both"/>
+        <w:rPr>
+          <w:rFonts w:ascii="Times New Roman" w:hAnsi="Times New Roman" w:cs="Times New Roman"/>
+          <w:b/>
+          <w:bCs/>
+          <w:sz w:val="24"/>
+          <w:szCs w:val="24"/>
+        </w:rPr>
+      </w:pPr>
+      <w:r>
+        <w:rPr>
+          <w:rFonts w:ascii="Times New Roman" w:hAnsi="Times New Roman" w:cs="Times New Roman"/>
+          <w:b/>
+          <w:bCs/>
+          <w:sz w:val="24"/>
+          <w:szCs w:val="24"/>
+        </w:rPr>
+        <w:t>break</w:t>
+      </w:r>
+    </w:p>
+    <w:p>
+      <w:pPr>
+        <w:spacing w:line="276" w:lineRule="auto"/>
+        <w:jc w:val="both"/>
+        <w:rPr>
+          <w:rFonts w:ascii="Times New Roman" w:hAnsi="Times New Roman" w:cs="Times New Roman"/>
+          <w:b/>
+          <w:bCs/>
+          <w:sz w:val="24"/>
+          <w:szCs w:val="24"/>
+        </w:rPr>
+      </w:pPr>
+      <w:r>
+        <w:rPr>
+          <w:rFonts w:ascii="Times New Roman" w:hAnsi="Times New Roman" w:cs="Times New Roman"/>
+          <w:b/>
+          <w:bCs/>
+          <w:sz w:val="24"/>
+          <w:szCs w:val="24"/>
+        </w:rPr>
+        <w:tab/>
+        <w:t xml:space="preserve">- </w:t>
+      </w:r>
+      <w:proofErr w:type="gramStart"/>
+      <w:r>
+        <w:rPr>
+          <w:rFonts w:ascii="Times New Roman" w:hAnsi="Times New Roman" w:cs="Times New Roman"/>
+          <w:b/>
+          <w:bCs/>
+          <w:sz w:val="24"/>
+          <w:szCs w:val="24"/>
+        </w:rPr>
+        <w:t>case</w:t>
+      </w:r>
+      <w:proofErr w:type="gramEnd"/>
+      <w:r>
+        <w:rPr>
+          <w:rFonts w:ascii="Times New Roman" w:hAnsi="Times New Roman" w:cs="Times New Roman"/>
+          <w:sz w:val="24"/>
+          <w:szCs w:val="24"/>
+        </w:rPr>
+        <w:t xml:space="preserve"> valor 2</w:t>
+      </w:r>
+      <w:r>
+        <w:rPr>
+          <w:rFonts w:ascii="Times New Roman" w:hAnsi="Times New Roman" w:cs="Times New Roman"/>
+          <w:b/>
+          <w:bCs/>
+          <w:sz w:val="24"/>
+          <w:szCs w:val="24"/>
+        </w:rPr>
+        <w:t>:</w:t>
+      </w:r>
+    </w:p>
+    <w:p>
+      <w:pPr>
+        <w:spacing w:line="276" w:lineRule="auto"/>
+        <w:jc w:val="both"/>
+        <w:rPr>
+          <w:rFonts w:ascii="Times New Roman" w:hAnsi="Times New Roman" w:cs="Times New Roman"/>
+          <w:b/>
+          <w:bCs/>
+          <w:sz w:val="24"/>
+          <w:szCs w:val="24"/>
+        </w:rPr>
+      </w:pPr>
+      <w:r>
+        <w:rPr>
+          <w:rFonts w:ascii="Times New Roman" w:hAnsi="Times New Roman" w:cs="Times New Roman"/>
+          <w:b/>
+          <w:bCs/>
+          <w:sz w:val="24"/>
+          <w:szCs w:val="24"/>
+        </w:rPr>
+        <w:t>break</w:t>
+      </w:r>
+    </w:p>
+    <w:p>
+      <w:pPr>
+        <w:spacing w:line="276" w:lineRule="auto"/>
+        <w:ind w:firstLine="708"/>
+        <w:jc w:val="both"/>
+        <w:rPr>
+          <w:rFonts w:ascii="Times New Roman" w:hAnsi="Times New Roman" w:cs="Times New Roman"/>
+          <w:b/>
+          <w:bCs/>
+          <w:sz w:val="24"/>
+          <w:szCs w:val="24"/>
+        </w:rPr>
+      </w:pPr>
+      <w:r>
+        <w:rPr>
+          <w:rFonts w:ascii="Times New Roman" w:hAnsi="Times New Roman" w:cs="Times New Roman"/>
+          <w:b/>
+          <w:bCs/>
+          <w:sz w:val="24"/>
+          <w:szCs w:val="24"/>
+        </w:rPr>
+        <w:t xml:space="preserve">- </w:t>
+      </w:r>
+      <w:proofErr w:type="gramStart"/>
+      <w:r>
+        <w:rPr>
+          <w:rFonts w:ascii="Times New Roman" w:hAnsi="Times New Roman" w:cs="Times New Roman"/>
+          <w:b/>
+          <w:bCs/>
+          <w:sz w:val="24"/>
+          <w:szCs w:val="24"/>
+        </w:rPr>
+        <w:t>case</w:t>
+      </w:r>
+      <w:proofErr w:type="gramEnd"/>
+      <w:r>
+        <w:rPr>
+          <w:rFonts w:ascii="Times New Roman" w:hAnsi="Times New Roman" w:cs="Times New Roman"/>
+          <w:sz w:val="24"/>
+          <w:szCs w:val="24"/>
+        </w:rPr>
+        <w:t xml:space="preserve"> valor 3</w:t>
+      </w:r>
+      <w:r>
+        <w:rPr>
+          <w:rFonts w:ascii="Times New Roman" w:hAnsi="Times New Roman" w:cs="Times New Roman"/>
+          <w:b/>
+          <w:bCs/>
+          <w:sz w:val="24"/>
+          <w:szCs w:val="24"/>
+        </w:rPr>
+        <w:t>:</w:t>
+      </w:r>
+    </w:p>
+    <w:p>
+      <w:pPr>
+        <w:spacing w:line="276" w:lineRule="auto"/>
+        <w:jc w:val="both"/>
+        <w:rPr>
+          <w:rFonts w:ascii="Times New Roman" w:hAnsi="Times New Roman" w:cs="Times New Roman"/>
+          <w:b/>
+          <w:bCs/>
+          <w:sz w:val="24"/>
+          <w:szCs w:val="24"/>
+        </w:rPr>
+      </w:pPr>
+      <w:r>
+        <w:rPr>
+          <w:rFonts w:ascii="Times New Roman" w:hAnsi="Times New Roman" w:cs="Times New Roman"/>
+          <w:b/>
+          <w:bCs/>
+          <w:sz w:val="24"/>
+          <w:szCs w:val="24"/>
+        </w:rPr>
+        <w:lastRenderedPageBreak/>
+        <w:t>break</w:t>
+      </w:r>
+    </w:p>
+    <w:p>
+      <w:pPr>
+        <w:spacing w:line="276" w:lineRule="auto"/>
+        <w:ind w:firstLine="708"/>
+        <w:jc w:val="both"/>
+        <w:rPr>
+          <w:rFonts w:ascii="Times New Roman" w:hAnsi="Times New Roman" w:cs="Times New Roman"/>
+          <w:b/>
+          <w:bCs/>
+          <w:sz w:val="24"/>
+          <w:szCs w:val="24"/>
+        </w:rPr>
+      </w:pPr>
+      <w:r>
+        <w:rPr>
+          <w:rFonts w:ascii="Times New Roman" w:hAnsi="Times New Roman" w:cs="Times New Roman"/>
+          <w:b/>
+          <w:bCs/>
+          <w:sz w:val="24"/>
+          <w:szCs w:val="24"/>
+        </w:rPr>
+        <w:t xml:space="preserve">- </w:t>
+      </w:r>
+      <w:proofErr w:type="gramStart"/>
+      <w:r>
+        <w:rPr>
+          <w:rFonts w:ascii="Times New Roman" w:hAnsi="Times New Roman" w:cs="Times New Roman"/>
+          <w:b/>
+          <w:bCs/>
+          <w:sz w:val="24"/>
+          <w:szCs w:val="24"/>
+        </w:rPr>
+        <w:t>default</w:t>
+      </w:r>
+      <w:proofErr w:type="gramEnd"/>
+      <w:r>
+        <w:rPr>
+          <w:rFonts w:ascii="Times New Roman" w:hAnsi="Times New Roman" w:cs="Times New Roman"/>
+          <w:b/>
+          <w:bCs/>
+          <w:sz w:val="24"/>
+          <w:szCs w:val="24"/>
+        </w:rPr>
+        <w:t>:</w:t>
+      </w:r>
+    </w:p>
+    <w:p>
+      <w:pPr>
+        <w:spacing w:line="276" w:lineRule="auto"/>
+        <w:jc w:val="both"/>
+        <w:rPr>
+          <w:rFonts w:ascii="Times New Roman" w:hAnsi="Times New Roman" w:cs="Times New Roman"/>
+          <w:sz w:val="24"/>
+          <w:szCs w:val="24"/>
+        </w:rPr>
+      </w:pPr>
+      <w:r>
+        <w:rPr>
+          <w:rFonts w:ascii="Times New Roman" w:hAnsi="Times New Roman" w:cs="Times New Roman"/>
+          <w:b/>
+          <w:bCs/>
+          <w:sz w:val="24"/>
+          <w:szCs w:val="24"/>
+        </w:rPr>
+        <w:t>break</w:t>
+      </w:r>
+    </w:p>
+    <w:p>
+      <w:pPr>
+        <w:spacing w:line="276" w:lineRule="auto"/>
+        <w:jc w:val="center"/>
+        <w:rPr>
+          <w:rFonts w:ascii="Times New Roman" w:hAnsi="Times New Roman" w:cs="Times New Roman"/>
+          <w:sz w:val="24"/>
+          <w:szCs w:val="24"/>
+        </w:rPr>
+      </w:pPr>
+      <w:r>
+        <w:rPr>
+          <w:rFonts w:ascii="Times New Roman" w:hAnsi="Times New Roman" w:cs="Times New Roman"/>
+          <w:sz w:val="24"/>
+          <w:szCs w:val="24"/>
+        </w:rPr>
+        <w:drawing>
+          <wp:inline distT="0" distB="0" distL="0" distR="0" wp14:anchorId="51A60A60" wp14:editId="1D7BF1AD">
+            <wp:extent cx="2514600" cy="2758332"/>
+            <wp:effectExtent l="0" t="0" r="0" b="4445"/>
+            <wp:docPr id="3" name="Imagem 3"/>
+            <wp:cNvGraphicFramePr>
+              <a:graphicFrameLocks xmlns:a="http://schemas.openxmlformats.org/drawingml/2006/main" noChangeAspect="1"/>
+            </wp:cNvGraphicFramePr>
+            <a:graphic xmlns:a="http://schemas.openxmlformats.org/drawingml/2006/main">
+              <a:graphicData uri="http://schemas.openxmlformats.org/drawingml/2006/picture">
+                <pic:pic xmlns:pic="http://schemas.openxmlformats.org/drawingml/2006/picture">
+                  <pic:nvPicPr>
+                    <pic:cNvPr id="1" name=""/>
+                    <pic:cNvPicPr/>
+                  </pic:nvPicPr>
+                  <pic:blipFill>
+                    <a:blip r:embed="rId7"/>
+                    <a:stretch>
+                      <a:fillRect/>
+                    </a:stretch>
+                  </pic:blipFill>
+                  <pic:spPr>
+                    <a:xfrm>
+                      <a:off x="0" y="0"/>
+                      <a:ext cx="2515773" cy="2759618"/>
+                    </a:xfrm>
+                    <a:prstGeom prst="rect">
+                      <a:avLst/>
+                    </a:prstGeom>
+                  </pic:spPr>
+                </pic:pic>
+              </a:graphicData>
+            </a:graphic>
+          </wp:inline>
+        </w:drawing>
+      </w:r>
+    </w:p>
+    <w:p>
+      <w:pPr>
+        <w:spacing w:line="276" w:lineRule="auto"/>
+        <w:jc w:val="both"/>
+        <w:rPr>
+          <w:rFonts w:ascii="Times New Roman" w:hAnsi="Times New Roman" w:cs="Times New Roman"/>
+          <w:sz w:val="24"/>
+          <w:szCs w:val="24"/>
+        </w:rPr>
+      </w:pPr>
+      <w:r>
+        <w:rPr>
+          <w:rFonts w:ascii="Times New Roman" w:hAnsi="Times New Roman" w:cs="Times New Roman"/>
+          <w:sz w:val="24"/>
+          <w:szCs w:val="24"/>
+        </w:rPr>
+        <w:t>Nessa condição ele vai testar todos os valores antes de convergir para uma opção, se nenhuma delas for verdade ele vai executar o default.</w:t>
+      </w:r>
+      <w:r>
+        <w:rPr>
+          <w:rFonts w:ascii="Times New Roman" w:hAnsi="Times New Roman" w:cs="Times New Roman"/>
+          <w:sz w:val="24"/>
+          <w:szCs w:val="24"/>
+        </w:rPr>
+        <w:t xml:space="preserve"> Todos os breaks são obrigatórios para o funcionamento do switch.</w:t>
+      </w:r>
+      <w:r>
+        <w:rPr>
+          <w:rFonts w:ascii="Times New Roman" w:hAnsi="Times New Roman" w:cs="Times New Roman"/>
+          <w:sz w:val="24"/>
+          <w:szCs w:val="24"/>
+        </w:rPr>
+        <w:t xml:space="preserve"> O break serve para parar a execução dos códigos no bloco. O seu comando resultou em um dos valores, logo, ele irá executar todos os comandos do bloco contidos na case valor 2, por exemplo. Se o break estiver ali, ele irá diretamente para o fim da condição e seguir o programa, caso ele não esteja, irá executar todos os comandos do case valor 3/4/5 e assim por diante até que ele encontre um break.</w:t>
+      </w:r>
+    </w:p>
+    <w:p>
+      <w:pPr>
+        <w:spacing w:line="276" w:lineRule="auto"/>
+        <w:jc w:val="center"/>
+        <w:rPr>
+          <w:rFonts w:ascii="Times New Roman" w:hAnsi="Times New Roman" w:cs="Times New Roman"/>
+          <w:sz w:val="24"/>
+          <w:szCs w:val="24"/>
+        </w:rPr>
+      </w:pPr>
+      <w:r>
+        <w:rPr>
+          <w:rFonts w:ascii="Times New Roman" w:hAnsi="Times New Roman" w:cs="Times New Roman"/>
+          <w:sz w:val="24"/>
+          <w:szCs w:val="24"/>
+        </w:rPr>
+        <w:drawing>
+          <wp:inline distT="0" distB="0" distL="0" distR="0" wp14:anchorId="28A06ADA" wp14:editId="79067079">
+            <wp:extent cx="1685506" cy="2962275"/>
+            <wp:effectExtent l="0" t="0" r="0" b="0"/>
+            <wp:docPr id="4" name="Imagem 4"/>
+            <wp:cNvGraphicFramePr>
+              <a:graphicFrameLocks xmlns:a="http://schemas.openxmlformats.org/drawingml/2006/main" noChangeAspect="1"/>
+            </wp:cNvGraphicFramePr>
+            <a:graphic xmlns:a="http://schemas.openxmlformats.org/drawingml/2006/main">
+              <a:graphicData uri="http://schemas.openxmlformats.org/drawingml/2006/picture">
+                <pic:pic xmlns:pic="http://schemas.openxmlformats.org/drawingml/2006/picture">
+                  <pic:nvPicPr>
+                    <pic:cNvPr id="1" name=""/>
+                    <pic:cNvPicPr/>
+                  </pic:nvPicPr>
+                  <pic:blipFill>
+                    <a:blip r:embed="rId8"/>
+                    <a:stretch>
+                      <a:fillRect/>
+                    </a:stretch>
+                  </pic:blipFill>
+                  <pic:spPr>
+                    <a:xfrm>
+                      <a:off x="0" y="0"/>
+                      <a:ext cx="1717555" cy="3018601"/>
+                    </a:xfrm>
+                    <a:prstGeom prst="rect">
+                      <a:avLst/>
+                    </a:prstGeom>
+                  </pic:spPr>
+                </pic:pic>
+              </a:graphicData>
+            </a:graphic>
+          </wp:inline>
+        </w:drawing>
+      </w:r>
+    </w:p>
+    <w:p>
+      <w:pPr>
+        <w:spacing w:line="276" w:lineRule="auto"/>
+        <w:jc w:val="both"/>
+        <w:rPr>
+          <w:rFonts w:ascii="Times New Roman" w:hAnsi="Times New Roman" w:cs="Times New Roman"/>
+          <w:sz w:val="24"/>
+          <w:szCs w:val="24"/>
+        </w:rPr>
+      </w:pPr>
     </w:p>
     <w:p>
       <w:pPr>

</xml_diff>